<commit_message>
Finally(I think we done)
</commit_message>
<xml_diff>
--- a/Report.docx
+++ b/Report.docx
@@ -6,31 +6,12 @@
       <w:pPr>
         <w:jc w:val="center"/>
         <w:rPr>
-          <w:lang w:val="en-GB"/>
-        </w:rPr>
-      </w:pPr>
-      <w:r>
-        <w:rPr>
-          <w:b/>
-          <w:bCs/>
-          <w:sz w:val="28"/>
-          <w:szCs w:val="28"/>
-          <w:u w:val="single"/>
-          <w:lang w:val="en-GB"/>
-        </w:rPr>
-        <w:t>Project Data Structures 2017</w:t>
-      </w:r>
-    </w:p>
-    <w:p>
-      <w:pPr>
-        <w:jc w:val="center"/>
-        <w:rPr>
           <w:b/>
           <w:bCs/>
           <w:sz w:val="24"/>
           <w:szCs w:val="24"/>
           <w:u w:val="single"/>
-          <w:lang w:val="el-GR"/>
+          <w:lang w:val="en-US"/>
         </w:rPr>
       </w:pPr>
       <w:r>
@@ -42,8 +23,10 @@
           <w:u w:val="single"/>
           <w:lang w:val="el-GR"/>
         </w:rPr>
-        <w:t>Αναφορα</w:t>
-      </w:r>
+        <w:t>ΔΟΜΕΣ ΔΕΔΟΜΕΝΩΝ</w:t>
+      </w:r>
+      <w:bookmarkStart w:id="0" w:name="_GoBack"/>
+      <w:bookmarkEnd w:id="0"/>
     </w:p>
     <w:p>
       <w:pPr>
@@ -54,7 +37,7 @@
           <w:sz w:val="24"/>
           <w:szCs w:val="24"/>
           <w:u w:val="single"/>
-          <w:lang w:val="el-GR"/>
+          <w:lang w:val="en-US"/>
         </w:rPr>
       </w:pPr>
       <w:r>
@@ -64,6 +47,76 @@
           <w:sz w:val="24"/>
           <w:szCs w:val="24"/>
           <w:u w:val="single"/>
+          <w:lang w:val="en-US"/>
+        </w:rPr>
+        <w:t>PROJECT(2017)</w:t>
+      </w:r>
+    </w:p>
+    <w:p>
+      <w:pPr>
+        <w:jc w:val="center"/>
+        <w:rPr>
+          <w:b/>
+          <w:bCs/>
+          <w:sz w:val="24"/>
+          <w:szCs w:val="24"/>
+          <w:u w:val="single"/>
+          <w:lang w:val="el-GR"/>
+        </w:rPr>
+      </w:pPr>
+      <w:r>
+        <w:rPr>
+          <w:b/>
+          <w:bCs/>
+          <w:sz w:val="24"/>
+          <w:szCs w:val="24"/>
+          <w:u w:val="single"/>
+          <w:lang w:val="en-US"/>
+        </w:rPr>
+        <w:t>!</w:t>
+      </w:r>
+      <w:r>
+        <w:rPr>
+          <w:b/>
+          <w:bCs/>
+          <w:sz w:val="24"/>
+          <w:szCs w:val="24"/>
+          <w:u w:val="single"/>
+          <w:lang w:val="el-GR"/>
+        </w:rPr>
+        <w:t>Αναφορά</w:t>
+      </w:r>
+      <w:r>
+        <w:rPr>
+          <w:b/>
+          <w:bCs/>
+          <w:sz w:val="24"/>
+          <w:szCs w:val="24"/>
+          <w:u w:val="single"/>
+          <w:lang w:val="en-US"/>
+        </w:rPr>
+        <w:t>!</w:t>
+      </w:r>
+    </w:p>
+    <w:p>
+      <w:pPr>
+        <w:jc w:val="center"/>
+        <w:rPr>
+          <w:b/>
+          <w:bCs/>
+          <w:sz w:val="24"/>
+          <w:szCs w:val="24"/>
+          <w:u w:val="single"/>
+          <w:lang w:val="el-GR"/>
+        </w:rPr>
+      </w:pPr>
+      <w:r>
+        <w:rPr>
+          <w:b/>
+          <w:bCs/>
+          <w:sz w:val="24"/>
+          <w:szCs w:val="24"/>
+          <w:u w:val="single"/>
           <w:lang w:val="el-GR"/>
         </w:rPr>
         <w:t>Κωνσταντίνος Αδαμόπουλος</w:t>
@@ -179,11 +232,21 @@
       <w:pPr>
         <w:jc w:val="both"/>
         <w:rPr>
-          <w:lang w:val="el-GR"/>
-        </w:rPr>
-      </w:pPr>
-      <w:r>
-        <w:rPr>
+          <w:b/>
+          <w:bCs/>
+          <w:sz w:val="24"/>
+          <w:szCs w:val="24"/>
+          <w:u w:val="single"/>
+          <w:lang w:val="el-GR"/>
+        </w:rPr>
+      </w:pPr>
+      <w:r>
+        <w:rPr>
+          <w:b/>
+          <w:bCs/>
+          <w:sz w:val="24"/>
+          <w:szCs w:val="24"/>
+          <w:u w:val="single"/>
           <w:lang w:val="el-GR"/>
         </w:rPr>
         <w:t>ΕΙΣΑΓΩΓΗ</w:t>
@@ -193,195 +256,511 @@
       <w:pPr>
         <w:jc w:val="left"/>
         <w:rPr>
-          <w:lang w:val="en-US"/>
-        </w:rPr>
-      </w:pPr>
-      <w:r>
-        <w:rPr>
+          <w:sz w:val="22"/>
+          <w:szCs w:val="22"/>
+          <w:lang w:val="en-US"/>
+        </w:rPr>
+      </w:pPr>
+      <w:r>
+        <w:rPr>
+          <w:sz w:val="22"/>
+          <w:szCs w:val="22"/>
           <w:lang w:val="el-GR"/>
         </w:rPr>
         <w:t xml:space="preserve">Το προγραμμα τρεχει μονο σε </w:t>
       </w:r>
       <w:r>
         <w:rPr>
-          <w:lang w:val="en-US"/>
-        </w:rPr>
-        <w:t>python3.</w:t>
-      </w:r>
-      <w:r>
-        <w:rPr>
+          <w:b/>
+          <w:bCs/>
+          <w:sz w:val="22"/>
+          <w:szCs w:val="22"/>
+          <w:lang w:val="en-US"/>
+        </w:rPr>
+        <w:t>python3</w:t>
+      </w:r>
+      <w:r>
+        <w:rPr>
+          <w:sz w:val="22"/>
+          <w:szCs w:val="22"/>
+          <w:lang w:val="en-US"/>
+        </w:rPr>
+        <w:t>.</w:t>
+      </w:r>
+      <w:r>
+        <w:rPr>
+          <w:sz w:val="22"/>
+          <w:szCs w:val="22"/>
           <w:lang w:val="el-GR"/>
         </w:rPr>
         <w:t xml:space="preserve">Αν το εκτελεσετε σε </w:t>
       </w:r>
       <w:r>
         <w:rPr>
+          <w:sz w:val="22"/>
+          <w:szCs w:val="22"/>
           <w:lang w:val="en-US"/>
         </w:rPr>
         <w:t xml:space="preserve">linux </w:t>
       </w:r>
       <w:r>
         <w:rPr>
-          <w:lang w:val="el-GR"/>
-        </w:rPr>
-        <w:t xml:space="preserve">τοτε μπορειτε να χρισημοποιησετε το </w:t>
-      </w:r>
-      <w:r>
-        <w:rPr>
+          <w:sz w:val="22"/>
+          <w:szCs w:val="22"/>
+          <w:lang w:val="el-GR"/>
+        </w:rPr>
+        <w:t xml:space="preserve">τοτε μπορειτε να χρησιμοποιησετε το </w:t>
+      </w:r>
+      <w:r>
+        <w:rPr>
+          <w:sz w:val="22"/>
+          <w:szCs w:val="22"/>
           <w:lang w:val="en-US"/>
         </w:rPr>
         <w:t xml:space="preserve">bash script </w:t>
       </w:r>
       <w:r>
         <w:rPr>
+          <w:sz w:val="22"/>
+          <w:szCs w:val="22"/>
           <w:lang w:val="el-GR"/>
         </w:rPr>
         <w:t xml:space="preserve">που υπαρχει στο φακελο </w:t>
       </w:r>
       <w:r>
         <w:rPr>
+          <w:sz w:val="22"/>
+          <w:szCs w:val="22"/>
           <w:lang w:val="en-US"/>
         </w:rPr>
         <w:t>Launcher</w:t>
       </w:r>
       <w:r>
         <w:rPr>
+          <w:sz w:val="22"/>
+          <w:szCs w:val="22"/>
           <w:lang w:val="el-GR"/>
         </w:rPr>
         <w:t xml:space="preserve">.Το </w:t>
       </w:r>
       <w:r>
         <w:rPr>
+          <w:sz w:val="22"/>
+          <w:szCs w:val="22"/>
           <w:lang w:val="en-US"/>
         </w:rPr>
         <w:t xml:space="preserve">script </w:t>
       </w:r>
       <w:r>
         <w:rPr>
-          <w:lang w:val="el-GR"/>
-        </w:rPr>
-        <w:t xml:space="preserve">αυτο εκετελει την εντολη εκτελεσης του προγραμματος </w:t>
-      </w:r>
-      <w:r>
-        <w:rPr>
-          <w:lang w:val="en-US"/>
-        </w:rPr>
-        <w:t xml:space="preserve">python3 </w:t>
-      </w:r>
-      <w:r>
-        <w:rPr>
-          <w:lang w:val="el-GR"/>
-        </w:rPr>
-        <w:t xml:space="preserve">και εππιπλεον με τα καταλληλα </w:t>
-      </w:r>
-      <w:r>
-        <w:rPr>
+          <w:sz w:val="22"/>
+          <w:szCs w:val="22"/>
+          <w:lang w:val="el-GR"/>
+        </w:rPr>
+        <w:t xml:space="preserve">αυτο εκτελει την εντολη εκτελεσης του προγραμματος </w:t>
+      </w:r>
+      <w:r>
+        <w:rPr>
+          <w:sz w:val="22"/>
+          <w:szCs w:val="22"/>
+          <w:lang w:val="en-US"/>
+        </w:rPr>
+        <w:t>python3</w:t>
+      </w:r>
+      <w:r>
+        <w:rPr>
+          <w:sz w:val="22"/>
+          <w:szCs w:val="22"/>
+          <w:lang w:val="el-GR"/>
+        </w:rPr>
+        <w:t xml:space="preserve"> </w:t>
+      </w:r>
+      <w:r>
+        <w:rPr>
+          <w:sz w:val="22"/>
+          <w:szCs w:val="22"/>
+          <w:lang w:val="en-US"/>
+        </w:rPr>
+        <w:t xml:space="preserve">Main.py &lt;PathToFile&gt; </w:t>
+      </w:r>
+      <w:r>
+        <w:rPr>
+          <w:sz w:val="22"/>
+          <w:szCs w:val="22"/>
+          <w:lang w:val="el-GR"/>
+        </w:rPr>
+        <w:t xml:space="preserve">και επιπλεον με τα καταλληλα </w:t>
+      </w:r>
+      <w:r>
+        <w:rPr>
+          <w:sz w:val="22"/>
+          <w:szCs w:val="22"/>
           <w:lang w:val="en-US"/>
         </w:rPr>
         <w:t xml:space="preserve">argument values </w:t>
       </w:r>
       <w:r>
         <w:rPr>
-          <w:lang w:val="el-GR"/>
-        </w:rPr>
-        <w:t xml:space="preserve">μποριτε να ορισετε αν θα παρει το </w:t>
-      </w:r>
-      <w:r>
-        <w:rPr>
+          <w:sz w:val="22"/>
+          <w:szCs w:val="22"/>
+          <w:lang w:val="el-GR"/>
+        </w:rPr>
+        <w:t xml:space="preserve">μπορειτε να ορισετε αν θα παρει το </w:t>
+      </w:r>
+      <w:r>
+        <w:rPr>
+          <w:sz w:val="22"/>
+          <w:szCs w:val="22"/>
           <w:lang w:val="en-US"/>
         </w:rPr>
         <w:t xml:space="preserve">deafult </w:t>
       </w:r>
       <w:r>
         <w:rPr>
+          <w:sz w:val="22"/>
+          <w:szCs w:val="22"/>
           <w:lang w:val="el-GR"/>
         </w:rPr>
         <w:t>.</w:t>
       </w:r>
       <w:r>
         <w:rPr>
+          <w:sz w:val="22"/>
+          <w:szCs w:val="22"/>
           <w:lang w:val="en-US"/>
         </w:rPr>
         <w:t xml:space="preserve">csv file </w:t>
       </w:r>
       <w:r>
         <w:rPr>
+          <w:sz w:val="22"/>
+          <w:szCs w:val="22"/>
           <w:lang w:val="el-GR"/>
         </w:rPr>
         <w:t xml:space="preserve">απο τον φακελο </w:t>
       </w:r>
       <w:r>
         <w:rPr>
+          <w:sz w:val="22"/>
+          <w:szCs w:val="22"/>
           <w:lang w:val="en-US"/>
         </w:rPr>
         <w:t xml:space="preserve">CSVFiles </w:t>
       </w:r>
       <w:r>
         <w:rPr>
-          <w:lang w:val="el-GR"/>
-        </w:rPr>
-        <w:t xml:space="preserve">οπου εκει στεγαζωνται ολα τα </w:t>
-      </w:r>
-      <w:r>
-        <w:rPr>
+          <w:sz w:val="22"/>
+          <w:szCs w:val="22"/>
+          <w:lang w:val="el-GR"/>
+        </w:rPr>
+        <w:t xml:space="preserve">οπου εκει στεγαζονται ολα τα </w:t>
+      </w:r>
+      <w:r>
+        <w:rPr>
+          <w:sz w:val="22"/>
+          <w:szCs w:val="22"/>
           <w:lang w:val="en-US"/>
         </w:rPr>
         <w:t>csv files,</w:t>
       </w:r>
       <w:r>
         <w:rPr>
+          <w:sz w:val="22"/>
+          <w:szCs w:val="22"/>
           <w:lang w:val="el-GR"/>
         </w:rPr>
         <w:t>αν θα παρει απο τον ιδιο φακελο αλλο .</w:t>
       </w:r>
       <w:r>
         <w:rPr>
+          <w:sz w:val="22"/>
+          <w:szCs w:val="22"/>
           <w:lang w:val="en-US"/>
         </w:rPr>
         <w:t xml:space="preserve">csv file </w:t>
       </w:r>
       <w:r>
         <w:rPr>
+          <w:sz w:val="22"/>
+          <w:szCs w:val="22"/>
           <w:lang w:val="el-GR"/>
         </w:rPr>
         <w:t xml:space="preserve">ή αν θα παρει ενα αλλο αρχειο απο ενα αλλο </w:t>
       </w:r>
       <w:r>
         <w:rPr>
+          <w:sz w:val="22"/>
+          <w:szCs w:val="22"/>
           <w:lang w:val="en-US"/>
         </w:rPr>
         <w:t>path</w:t>
       </w:r>
       <w:r>
         <w:rPr>
-          <w:lang w:val="el-GR"/>
-        </w:rPr>
-        <w:t>.Για περισσοτερες πληροφοριες απλως πληκτρολογιστε την εντολη ./</w:t>
-      </w:r>
-      <w:r>
-        <w:rPr>
-          <w:lang w:val="en-US"/>
-        </w:rPr>
-        <w:t>launcher.sh -h.</w:t>
-      </w:r>
-    </w:p>
-    <w:p>
-      <w:pPr>
-        <w:jc w:val="left"/>
-        <w:rPr>
-          <w:lang w:val="en-US"/>
-        </w:rPr>
-      </w:pPr>
-    </w:p>
-    <w:p>
-      <w:pPr>
-        <w:jc w:val="left"/>
-        <w:rPr>
-          <w:lang w:val="el-GR"/>
-        </w:rPr>
-      </w:pPr>
-      <w:r>
-        <w:rPr>
+          <w:sz w:val="22"/>
+          <w:szCs w:val="22"/>
+          <w:lang w:val="el-GR"/>
+        </w:rPr>
+        <w:t xml:space="preserve">.Για περισσοτερες πληροφοριες απλως πληκτρολογηστε την εντολη </w:t>
+      </w:r>
+      <w:r>
+        <w:rPr>
+          <w:b/>
+          <w:bCs/>
+          <w:sz w:val="22"/>
+          <w:szCs w:val="22"/>
+          <w:lang w:val="el-GR"/>
+        </w:rPr>
+        <w:t>./</w:t>
+      </w:r>
+      <w:r>
+        <w:rPr>
+          <w:b/>
+          <w:bCs/>
+          <w:sz w:val="22"/>
+          <w:szCs w:val="22"/>
+          <w:lang w:val="en-US"/>
+        </w:rPr>
+        <w:t>launcher.sh -h</w:t>
+      </w:r>
+      <w:r>
+        <w:rPr>
+          <w:sz w:val="22"/>
+          <w:szCs w:val="22"/>
+          <w:lang w:val="el-GR"/>
+        </w:rPr>
+        <w:t xml:space="preserve"> στο τερματικο σας</w:t>
+      </w:r>
+      <w:r>
+        <w:rPr>
+          <w:sz w:val="22"/>
+          <w:szCs w:val="22"/>
+          <w:lang w:val="en-US"/>
+        </w:rPr>
+        <w:t>.</w:t>
+      </w:r>
+    </w:p>
+    <w:p>
+      <w:pPr>
+        <w:jc w:val="left"/>
+        <w:rPr>
+          <w:sz w:val="22"/>
+          <w:szCs w:val="22"/>
+          <w:lang w:val="en-US"/>
+        </w:rPr>
+      </w:pPr>
+    </w:p>
+    <w:p>
+      <w:pPr>
+        <w:jc w:val="left"/>
+        <w:rPr>
+          <w:sz w:val="22"/>
+          <w:szCs w:val="22"/>
+          <w:lang w:val="el-GR"/>
+        </w:rPr>
+      </w:pPr>
+      <w:r>
+        <w:rPr>
+          <w:sz w:val="22"/>
+          <w:szCs w:val="22"/>
+          <w:lang w:val="el-GR"/>
+        </w:rPr>
+        <w:t xml:space="preserve">Αν τρεχετε σε </w:t>
+      </w:r>
+      <w:r>
+        <w:rPr>
+          <w:sz w:val="22"/>
+          <w:szCs w:val="22"/>
+          <w:lang w:val="en-US"/>
+        </w:rPr>
+        <w:t xml:space="preserve">windows </w:t>
+      </w:r>
+      <w:r>
+        <w:rPr>
+          <w:sz w:val="22"/>
+          <w:szCs w:val="22"/>
+          <w:lang w:val="el-GR"/>
+        </w:rPr>
+        <w:t xml:space="preserve">και θελετε να εκτελεσεται το προγραμμα με το </w:t>
+      </w:r>
+      <w:r>
+        <w:rPr>
+          <w:sz w:val="22"/>
+          <w:szCs w:val="22"/>
+          <w:lang w:val="en-US"/>
+        </w:rPr>
+        <w:t xml:space="preserve">default </w:t>
+      </w:r>
+      <w:r>
+        <w:rPr>
+          <w:sz w:val="22"/>
+          <w:szCs w:val="22"/>
+          <w:lang w:val="el-GR"/>
+        </w:rPr>
+        <w:t xml:space="preserve">αρχειο που βρισκεται στον φακελο </w:t>
+      </w:r>
+      <w:r>
+        <w:rPr>
+          <w:sz w:val="22"/>
+          <w:szCs w:val="22"/>
+          <w:lang w:val="en-US"/>
+        </w:rPr>
+        <w:t xml:space="preserve">CSVFIles </w:t>
+      </w:r>
+      <w:r>
+        <w:rPr>
+          <w:sz w:val="22"/>
+          <w:szCs w:val="22"/>
+          <w:lang w:val="el-GR"/>
+        </w:rPr>
+        <w:t xml:space="preserve">τοτε απλως πηγαινετε στον φακελο </w:t>
+      </w:r>
+      <w:r>
+        <w:rPr>
+          <w:sz w:val="22"/>
+          <w:szCs w:val="22"/>
+          <w:lang w:val="en-US"/>
+        </w:rPr>
+        <w:t xml:space="preserve">Source </w:t>
+      </w:r>
+      <w:r>
+        <w:rPr>
+          <w:sz w:val="22"/>
+          <w:szCs w:val="22"/>
+          <w:lang w:val="el-GR"/>
+        </w:rPr>
+        <w:t xml:space="preserve">και καντε </w:t>
+      </w:r>
+      <w:r>
+        <w:rPr>
+          <w:sz w:val="22"/>
+          <w:szCs w:val="22"/>
+          <w:lang w:val="en-US"/>
+        </w:rPr>
+        <w:t xml:space="preserve">double-click </w:t>
+      </w:r>
+      <w:r>
+        <w:rPr>
+          <w:sz w:val="22"/>
+          <w:szCs w:val="22"/>
+          <w:lang w:val="el-GR"/>
+        </w:rPr>
+        <w:t xml:space="preserve">το αρχειο </w:t>
+      </w:r>
+      <w:r>
+        <w:rPr>
+          <w:sz w:val="22"/>
+          <w:szCs w:val="22"/>
+          <w:lang w:val="en-US"/>
+        </w:rPr>
+        <w:t>Main.py.</w:t>
+      </w:r>
+      <w:r>
+        <w:rPr>
+          <w:sz w:val="22"/>
+          <w:szCs w:val="22"/>
+          <w:lang w:val="el-GR"/>
+        </w:rPr>
+        <w:t xml:space="preserve">Αν θελετε να τρεξετε αλλο αρχειο απο τον φακελο </w:t>
+      </w:r>
+      <w:r>
+        <w:rPr>
+          <w:sz w:val="22"/>
+          <w:szCs w:val="22"/>
+          <w:lang w:val="en-US"/>
+        </w:rPr>
+        <w:t xml:space="preserve">CSVFiles </w:t>
+      </w:r>
+      <w:r>
+        <w:rPr>
+          <w:sz w:val="22"/>
+          <w:szCs w:val="22"/>
+          <w:lang w:val="el-GR"/>
+        </w:rPr>
+        <w:t xml:space="preserve">ή απο αλλο </w:t>
+      </w:r>
+      <w:r>
+        <w:rPr>
+          <w:sz w:val="22"/>
+          <w:szCs w:val="22"/>
+          <w:lang w:val="en-US"/>
+        </w:rPr>
+        <w:t xml:space="preserve">path </w:t>
+      </w:r>
+      <w:r>
+        <w:rPr>
+          <w:sz w:val="22"/>
+          <w:szCs w:val="22"/>
+          <w:lang w:val="el-GR"/>
+        </w:rPr>
+        <w:t xml:space="preserve">καλο ειναι να το κανετε μεσω </w:t>
+      </w:r>
+      <w:r>
+        <w:rPr>
+          <w:sz w:val="22"/>
+          <w:szCs w:val="22"/>
+          <w:lang w:val="en-US"/>
+        </w:rPr>
+        <w:t>cmd</w:t>
+      </w:r>
+      <w:r>
+        <w:rPr>
+          <w:sz w:val="22"/>
+          <w:szCs w:val="22"/>
+          <w:lang w:val="el-GR"/>
+        </w:rPr>
+        <w:t xml:space="preserve"> με την εντολη </w:t>
+      </w:r>
+      <w:r>
+        <w:rPr>
+          <w:b/>
+          <w:bCs/>
+          <w:sz w:val="22"/>
+          <w:szCs w:val="22"/>
+          <w:lang w:val="en-US"/>
+        </w:rPr>
+        <w:t>python3 Main.py &lt;PathToFile&gt;</w:t>
+      </w:r>
+      <w:r>
+        <w:rPr>
+          <w:sz w:val="22"/>
+          <w:szCs w:val="22"/>
+          <w:lang w:val="en-US"/>
+        </w:rPr>
+        <w:t>.</w:t>
+      </w:r>
+    </w:p>
+    <w:p>
+      <w:pPr>
+        <w:jc w:val="left"/>
+        <w:rPr>
+          <w:lang w:val="en-US"/>
+        </w:rPr>
+      </w:pPr>
+    </w:p>
+    <w:p>
+      <w:pPr>
+        <w:jc w:val="left"/>
+        <w:rPr>
+          <w:b/>
+          <w:bCs/>
+          <w:i w:val="0"/>
+          <w:iCs w:val="0"/>
+          <w:sz w:val="24"/>
+          <w:szCs w:val="24"/>
+          <w:u w:val="single"/>
+          <w:lang w:val="el-GR"/>
+        </w:rPr>
+      </w:pPr>
+      <w:r>
+        <w:rPr>
+          <w:b/>
+          <w:bCs/>
+          <w:i w:val="0"/>
+          <w:iCs w:val="0"/>
+          <w:sz w:val="24"/>
+          <w:szCs w:val="24"/>
+          <w:u w:val="single"/>
           <w:lang w:val="el-GR"/>
         </w:rPr>
         <w:t>Συναρτησεις</w:t>
@@ -395,17 +774,29 @@
         </w:numPr>
         <w:jc w:val="left"/>
         <w:rPr>
-          <w:lang w:val="en-US"/>
-        </w:rPr>
-      </w:pPr>
-      <w:r>
-        <w:rPr>
-          <w:lang w:val="en-US"/>
-        </w:rPr>
-        <w:t>Load()</w:t>
-      </w:r>
-      <w:r>
-        <w:rPr>
+          <w:b/>
+          <w:bCs/>
+          <w:sz w:val="22"/>
+          <w:szCs w:val="22"/>
+          <w:lang w:val="en-US"/>
+        </w:rPr>
+      </w:pPr>
+      <w:r>
+        <w:rPr>
+          <w:b/>
+          <w:bCs/>
+          <w:sz w:val="22"/>
+          <w:szCs w:val="22"/>
+          <w:lang w:val="en-US"/>
+        </w:rPr>
+        <w:t>Load():</w:t>
+      </w:r>
+      <w:r>
+        <w:rPr>
+          <w:b/>
+          <w:bCs/>
+          <w:sz w:val="22"/>
+          <w:szCs w:val="22"/>
           <w:lang w:val="el-GR"/>
         </w:rPr>
         <w:t xml:space="preserve"> </w:t>
@@ -414,70 +805,93 @@
     <w:p>
       <w:pPr>
         <w:numPr>
+          <w:ilvl w:val="0"/>
           <w:numId w:val="0"/>
         </w:numPr>
         <w:ind w:left="420" w:leftChars="0"/>
         <w:jc w:val="left"/>
         <w:rPr>
-          <w:lang w:val="en-US"/>
-        </w:rPr>
-      </w:pPr>
-      <w:r>
-        <w:rPr>
+          <w:sz w:val="22"/>
+          <w:szCs w:val="22"/>
+          <w:lang w:val="en-US"/>
+        </w:rPr>
+      </w:pPr>
+      <w:r>
+        <w:rPr>
+          <w:sz w:val="22"/>
+          <w:szCs w:val="22"/>
           <w:lang w:val="el-GR"/>
         </w:rPr>
         <w:t xml:space="preserve">Στην συναρτηση </w:t>
       </w:r>
       <w:r>
         <w:rPr>
+          <w:sz w:val="22"/>
+          <w:szCs w:val="22"/>
           <w:lang w:val="en-US"/>
         </w:rPr>
         <w:t xml:space="preserve">Load() </w:t>
       </w:r>
       <w:r>
         <w:rPr>
+          <w:sz w:val="22"/>
+          <w:szCs w:val="22"/>
           <w:lang w:val="el-GR"/>
         </w:rPr>
         <w:t xml:space="preserve">διαβαζω το </w:t>
       </w:r>
       <w:r>
         <w:rPr>
+          <w:sz w:val="22"/>
+          <w:szCs w:val="22"/>
           <w:lang w:val="en-US"/>
         </w:rPr>
         <w:t xml:space="preserve">csv file </w:t>
       </w:r>
       <w:r>
         <w:rPr>
+          <w:sz w:val="22"/>
+          <w:szCs w:val="22"/>
           <w:lang w:val="el-GR"/>
         </w:rPr>
         <w:t xml:space="preserve">και εκχωρω τα </w:t>
       </w:r>
       <w:r>
         <w:rPr>
+          <w:sz w:val="22"/>
+          <w:szCs w:val="22"/>
           <w:lang w:val="en-US"/>
         </w:rPr>
         <w:t xml:space="preserve">ids </w:t>
       </w:r>
       <w:r>
         <w:rPr>
+          <w:sz w:val="22"/>
+          <w:szCs w:val="22"/>
           <w:lang w:val="el-GR"/>
         </w:rPr>
         <w:t xml:space="preserve">των ξενοδοχειων σαν κλειδια σε ενα </w:t>
       </w:r>
       <w:r>
         <w:rPr>
+          <w:sz w:val="22"/>
+          <w:szCs w:val="22"/>
           <w:lang w:val="en-US"/>
         </w:rPr>
         <w:t xml:space="preserve">dictionary </w:t>
       </w:r>
       <w:r>
         <w:rPr>
+          <w:sz w:val="22"/>
+          <w:szCs w:val="22"/>
           <w:lang w:val="el-GR"/>
         </w:rPr>
         <w:t xml:space="preserve">και την υπολοιπη πληροφορια σαν το περιεχομενο του συγκεκριμενου κλειδιου του </w:t>
       </w:r>
       <w:r>
         <w:rPr>
+          <w:sz w:val="22"/>
+          <w:szCs w:val="22"/>
           <w:lang w:val="en-US"/>
         </w:rPr>
         <w:t>dictionary.</w:t>
@@ -486,106 +900,152 @@
     <w:p>
       <w:pPr>
         <w:numPr>
-          <w:numId w:val="0"/>
-        </w:numPr>
-        <w:jc w:val="left"/>
-        <w:rPr>
-          <w:lang w:val="en-US"/>
-        </w:rPr>
-      </w:pPr>
-      <w:r>
-        <w:rPr>
-          <w:lang w:val="en-US"/>
-        </w:rPr>
-        <w:t>2.Add()</w:t>
-      </w:r>
-    </w:p>
-    <w:p>
-      <w:pPr>
-        <w:numPr>
+          <w:ilvl w:val="0"/>
+          <w:numId w:val="0"/>
+        </w:numPr>
+        <w:jc w:val="left"/>
+        <w:rPr>
+          <w:b/>
+          <w:bCs/>
+          <w:sz w:val="22"/>
+          <w:szCs w:val="22"/>
+          <w:lang w:val="en-US"/>
+        </w:rPr>
+      </w:pPr>
+      <w:r>
+        <w:rPr>
+          <w:b/>
+          <w:bCs/>
+          <w:sz w:val="22"/>
+          <w:szCs w:val="22"/>
+          <w:lang w:val="en-US"/>
+        </w:rPr>
+        <w:t>2.Add():</w:t>
+      </w:r>
+    </w:p>
+    <w:p>
+      <w:pPr>
+        <w:numPr>
+          <w:ilvl w:val="0"/>
           <w:numId w:val="0"/>
         </w:numPr>
         <w:ind w:firstLine="420" w:firstLineChars="0"/>
         <w:jc w:val="left"/>
         <w:rPr>
-          <w:lang w:val="el-GR"/>
-        </w:rPr>
-      </w:pPr>
-      <w:r>
-        <w:rPr>
+          <w:sz w:val="22"/>
+          <w:szCs w:val="22"/>
+          <w:lang w:val="el-GR"/>
+        </w:rPr>
+      </w:pPr>
+      <w:r>
+        <w:rPr>
+          <w:sz w:val="22"/>
+          <w:szCs w:val="22"/>
           <w:lang w:val="el-GR"/>
         </w:rPr>
         <w:t>Στην συναρτηση</w:t>
       </w:r>
       <w:r>
         <w:rPr>
+          <w:sz w:val="22"/>
+          <w:szCs w:val="22"/>
           <w:lang w:val="en-US"/>
         </w:rPr>
         <w:t xml:space="preserve"> Add() </w:t>
       </w:r>
       <w:r>
         <w:rPr>
-          <w:lang w:val="el-GR"/>
-        </w:rPr>
-        <w:t xml:space="preserve">προσθετω καινουργια ξενοδοχια μαζι με τις πληροφοριες τους καθως και  </w:t>
-      </w:r>
-      <w:r>
-        <w:rPr>
-          <w:lang w:val="el-GR"/>
+          <w:sz w:val="22"/>
+          <w:szCs w:val="22"/>
+          <w:lang w:val="el-GR"/>
+        </w:rPr>
+        <w:t xml:space="preserve">προσθετω καινουργια ξενοδοχεια μαζι με τις πληροφοριες τους </w:t>
+      </w:r>
+      <w:r>
+        <w:rPr>
+          <w:sz w:val="22"/>
+          <w:szCs w:val="22"/>
+          <w:lang w:val="en-US"/>
         </w:rPr>
         <w:tab/>
-        <w:t>τις κρατησεις τους και τα αποθυκευω σε μια λιστα.</w:t>
-      </w:r>
-    </w:p>
-    <w:p>
-      <w:pPr>
-        <w:numPr>
-          <w:ilvl w:val="0"/>
-          <w:numId w:val="2"/>
-        </w:numPr>
-        <w:jc w:val="left"/>
-        <w:rPr>
-          <w:lang w:val="en-US"/>
-        </w:rPr>
-      </w:pPr>
-      <w:r>
-        <w:rPr>
-          <w:lang w:val="en-US"/>
-        </w:rPr>
-        <w:t>Save()</w:t>
-      </w:r>
-    </w:p>
-    <w:p>
-      <w:pPr>
-        <w:numPr>
+      </w:r>
+      <w:r>
+        <w:rPr>
+          <w:sz w:val="22"/>
+          <w:szCs w:val="22"/>
+          <w:lang w:val="el-GR"/>
+        </w:rPr>
+        <w:t>καθως και τις κρατησεις τους και τα αποθηκευω σε μια λιστα.</w:t>
+      </w:r>
+    </w:p>
+    <w:p>
+      <w:pPr>
+        <w:numPr>
+          <w:ilvl w:val="0"/>
+          <w:numId w:val="0"/>
+        </w:numPr>
+        <w:jc w:val="left"/>
+        <w:rPr>
+          <w:b/>
+          <w:bCs/>
+          <w:sz w:val="22"/>
+          <w:szCs w:val="22"/>
+          <w:lang w:val="en-US"/>
+        </w:rPr>
+      </w:pPr>
+      <w:r>
+        <w:rPr>
+          <w:b/>
+          <w:bCs/>
+          <w:sz w:val="22"/>
+          <w:szCs w:val="22"/>
+          <w:lang w:val="en-US"/>
+        </w:rPr>
+        <w:t>3.Save():</w:t>
+      </w:r>
+    </w:p>
+    <w:p>
+      <w:pPr>
+        <w:numPr>
+          <w:ilvl w:val="0"/>
           <w:numId w:val="0"/>
         </w:numPr>
         <w:ind w:firstLine="420" w:firstLineChars="0"/>
         <w:jc w:val="left"/>
         <w:rPr>
-          <w:lang w:val="en-US"/>
-        </w:rPr>
-      </w:pPr>
-      <w:r>
-        <w:rPr>
+          <w:sz w:val="22"/>
+          <w:szCs w:val="22"/>
+          <w:lang w:val="en-US"/>
+        </w:rPr>
+      </w:pPr>
+      <w:r>
+        <w:rPr>
+          <w:sz w:val="22"/>
+          <w:szCs w:val="22"/>
           <w:lang w:val="el-GR"/>
         </w:rPr>
         <w:t xml:space="preserve">Στην συναρτηση </w:t>
       </w:r>
       <w:r>
         <w:rPr>
+          <w:sz w:val="22"/>
+          <w:szCs w:val="22"/>
           <w:lang w:val="en-US"/>
         </w:rPr>
         <w:t xml:space="preserve">Save() </w:t>
       </w:r>
       <w:r>
         <w:rPr>
-          <w:lang w:val="el-GR"/>
-        </w:rPr>
-        <w:t xml:space="preserve">αποθυκευω τα δεδομενα τις λιστας απο την </w:t>
-      </w:r>
-      <w:r>
-        <w:rPr>
+          <w:sz w:val="22"/>
+          <w:szCs w:val="22"/>
+          <w:lang w:val="el-GR"/>
+        </w:rPr>
+        <w:t xml:space="preserve">αποθηκευω τα δεδομενα τις λιστας απο την </w:t>
+      </w:r>
+      <w:r>
+        <w:rPr>
+          <w:sz w:val="22"/>
+          <w:szCs w:val="22"/>
           <w:lang w:val="en-US"/>
         </w:rPr>
         <w:t>Add().</w:t>
@@ -595,88 +1055,131 @@
       <w:pPr>
         <w:numPr>
           <w:ilvl w:val="0"/>
-          <w:numId w:val="2"/>
-        </w:numPr>
-        <w:jc w:val="left"/>
-        <w:rPr>
-          <w:lang w:val="en-US"/>
-        </w:rPr>
-      </w:pPr>
-      <w:r>
-        <w:rPr>
-          <w:lang w:val="en-US"/>
-        </w:rPr>
-        <w:t>Search by id:</w:t>
-      </w:r>
-    </w:p>
-    <w:p>
-      <w:pPr>
-        <w:numPr>
+          <w:numId w:val="0"/>
+        </w:numPr>
+        <w:jc w:val="left"/>
+        <w:rPr>
+          <w:sz w:val="22"/>
+          <w:szCs w:val="22"/>
+          <w:lang w:val="en-US"/>
+        </w:rPr>
+      </w:pPr>
+      <w:r>
+        <w:rPr>
+          <w:b/>
+          <w:bCs/>
+          <w:sz w:val="22"/>
+          <w:szCs w:val="22"/>
+          <w:lang w:val="en-US"/>
+        </w:rPr>
+        <w:t>4.Search by id:</w:t>
+      </w:r>
+    </w:p>
+    <w:p>
+      <w:pPr>
+        <w:numPr>
+          <w:ilvl w:val="0"/>
           <w:numId w:val="0"/>
         </w:numPr>
         <w:ind w:firstLine="420" w:firstLineChars="0"/>
         <w:jc w:val="left"/>
         <w:rPr>
-          <w:lang w:val="en-US"/>
-        </w:rPr>
-      </w:pPr>
-      <w:r>
-        <w:rPr>
+          <w:sz w:val="22"/>
+          <w:szCs w:val="22"/>
+          <w:lang w:val="en-US"/>
+        </w:rPr>
+      </w:pPr>
+      <w:r>
+        <w:rPr>
+          <w:sz w:val="22"/>
+          <w:szCs w:val="22"/>
           <w:lang w:val="el-GR"/>
         </w:rPr>
         <w:t>Αναζητω με γραμμικη αναζητηση,</w:t>
       </w:r>
       <w:r>
         <w:rPr>
+          <w:sz w:val="22"/>
+          <w:szCs w:val="22"/>
           <w:lang w:val="en-US"/>
         </w:rPr>
         <w:t xml:space="preserve">binary search,interpolation search </w:t>
       </w:r>
       <w:r>
         <w:rPr>
-          <w:lang w:val="el-GR"/>
-        </w:rPr>
-        <w:t xml:space="preserve">τα ξενοδοχεια με βαση το </w:t>
-      </w:r>
-      <w:r>
-        <w:rPr>
+          <w:sz w:val="22"/>
+          <w:szCs w:val="22"/>
+          <w:lang w:val="el-GR"/>
+        </w:rPr>
+        <w:t xml:space="preserve">τα ξενοδοχεια με </w:t>
+      </w:r>
+      <w:r>
+        <w:rPr>
+          <w:sz w:val="22"/>
+          <w:szCs w:val="22"/>
           <w:lang w:val="en-US"/>
         </w:rPr>
         <w:tab/>
-        <w:t>Id.</w:t>
-      </w:r>
-    </w:p>
-    <w:p>
-      <w:pPr>
-        <w:numPr>
-          <w:ilvl w:val="0"/>
-          <w:numId w:val="2"/>
-        </w:numPr>
-        <w:jc w:val="left"/>
-        <w:rPr>
-          <w:lang w:val="en-US"/>
-        </w:rPr>
-      </w:pPr>
-      <w:r>
-        <w:rPr>
-          <w:lang w:val="en-US"/>
-        </w:rPr>
-        <w:t>Search by surname:</w:t>
-      </w:r>
-    </w:p>
-    <w:p>
-      <w:pPr>
-        <w:numPr>
+      </w:r>
+      <w:r>
+        <w:rPr>
+          <w:sz w:val="22"/>
+          <w:szCs w:val="22"/>
+          <w:lang w:val="el-GR"/>
+        </w:rPr>
+        <w:t xml:space="preserve">βαση το </w:t>
+      </w:r>
+      <w:r>
+        <w:rPr>
+          <w:sz w:val="22"/>
+          <w:szCs w:val="22"/>
+          <w:lang w:val="en-US"/>
+        </w:rPr>
+        <w:t>id.</w:t>
+      </w:r>
+    </w:p>
+    <w:p>
+      <w:pPr>
+        <w:numPr>
+          <w:ilvl w:val="0"/>
+          <w:numId w:val="0"/>
+        </w:numPr>
+        <w:jc w:val="left"/>
+        <w:rPr>
+          <w:sz w:val="22"/>
+          <w:szCs w:val="22"/>
+          <w:lang w:val="en-US"/>
+        </w:rPr>
+      </w:pPr>
+      <w:r>
+        <w:rPr>
+          <w:b/>
+          <w:bCs/>
+          <w:sz w:val="22"/>
+          <w:szCs w:val="22"/>
+          <w:lang w:val="en-US"/>
+        </w:rPr>
+        <w:t>5.Search by surname:</w:t>
+      </w:r>
+    </w:p>
+    <w:p>
+      <w:pPr>
+        <w:numPr>
+          <w:ilvl w:val="0"/>
           <w:numId w:val="0"/>
         </w:numPr>
         <w:ind w:firstLine="420" w:firstLineChars="0"/>
         <w:jc w:val="left"/>
         <w:rPr>
-          <w:lang w:val="el-GR"/>
-        </w:rPr>
-      </w:pPr>
-      <w:r>
-        <w:rPr>
+          <w:sz w:val="22"/>
+          <w:szCs w:val="22"/>
+          <w:lang w:val="el-GR"/>
+        </w:rPr>
+      </w:pPr>
+      <w:r>
+        <w:rPr>
+          <w:sz w:val="22"/>
+          <w:szCs w:val="22"/>
           <w:lang w:val="el-GR"/>
         </w:rPr>
         <w:t>Αναζητω με γραμμικη αναζητηση τις κρατησεις με βαση το ονομα του πελατη.</w:t>
@@ -686,85 +1189,150 @@
       <w:pPr>
         <w:numPr>
           <w:ilvl w:val="0"/>
-          <w:numId w:val="2"/>
-        </w:numPr>
-        <w:jc w:val="left"/>
-        <w:rPr>
-          <w:lang w:val="en-US"/>
-        </w:rPr>
-      </w:pPr>
-      <w:r>
-        <w:rPr>
-          <w:lang w:val="en-US"/>
-        </w:rPr>
-        <w:t>Exit()</w:t>
-      </w:r>
-    </w:p>
-    <w:p>
-      <w:pPr>
-        <w:numPr>
+          <w:numId w:val="0"/>
+        </w:numPr>
+        <w:jc w:val="left"/>
+        <w:rPr>
+          <w:sz w:val="22"/>
+          <w:szCs w:val="22"/>
+          <w:lang w:val="el-GR"/>
+        </w:rPr>
+      </w:pPr>
+      <w:r>
+        <w:rPr>
+          <w:b/>
+          <w:bCs/>
+          <w:sz w:val="22"/>
+          <w:szCs w:val="22"/>
+          <w:lang w:val="en-US"/>
+        </w:rPr>
+        <w:t>6.Exit():</w:t>
+      </w:r>
+    </w:p>
+    <w:p>
+      <w:pPr>
+        <w:numPr>
+          <w:ilvl w:val="0"/>
           <w:numId w:val="0"/>
         </w:numPr>
         <w:ind w:firstLine="420" w:firstLineChars="0"/>
         <w:jc w:val="left"/>
         <w:rPr>
-          <w:lang w:val="el-GR"/>
-        </w:rPr>
-      </w:pPr>
-      <w:r>
-        <w:rPr>
+          <w:sz w:val="22"/>
+          <w:szCs w:val="22"/>
+          <w:lang w:val="el-GR"/>
+        </w:rPr>
+      </w:pPr>
+      <w:r>
+        <w:rPr>
+          <w:sz w:val="22"/>
+          <w:szCs w:val="22"/>
           <w:lang w:val="el-GR"/>
         </w:rPr>
         <w:t xml:space="preserve">Στην συναρτηση </w:t>
       </w:r>
       <w:r>
         <w:rPr>
+          <w:sz w:val="22"/>
+          <w:szCs w:val="22"/>
           <w:lang w:val="en-US"/>
         </w:rPr>
         <w:t xml:space="preserve">Exit() </w:t>
       </w:r>
       <w:r>
         <w:rPr>
+          <w:sz w:val="22"/>
+          <w:szCs w:val="22"/>
           <w:lang w:val="el-GR"/>
         </w:rPr>
         <w:t xml:space="preserve">καθαριζω τις λιστες με την εντολη </w:t>
       </w:r>
       <w:r>
         <w:rPr>
+          <w:sz w:val="22"/>
+          <w:szCs w:val="22"/>
           <w:lang w:val="en-US"/>
         </w:rPr>
         <w:t xml:space="preserve">del list[:] </w:t>
       </w:r>
       <w:r>
         <w:rPr>
-          <w:lang w:val="el-GR"/>
-        </w:rPr>
-        <w:t>και μετα καλω μια αλλη συναρτηση η οποια ανανεωνει τον μετρητη των ξενοδοχειων και αποθυκευει τις τελευταιες αλλαγες.</w:t>
-      </w:r>
-    </w:p>
-    <w:p>
-      <w:pPr>
-        <w:numPr>
-          <w:numId w:val="0"/>
-        </w:numPr>
-        <w:jc w:val="left"/>
-        <w:rPr>
-          <w:lang w:val="en-US"/>
-        </w:rPr>
-      </w:pPr>
-    </w:p>
-    <w:p>
-      <w:pPr>
-        <w:numPr>
-          <w:numId w:val="0"/>
-        </w:numPr>
-        <w:jc w:val="left"/>
-        <w:rPr>
-          <w:lang w:val="en-US"/>
-        </w:rPr>
-      </w:pPr>
-      <w:r>
-        <w:rPr>
+          <w:sz w:val="22"/>
+          <w:szCs w:val="22"/>
+          <w:lang w:val="el-GR"/>
+        </w:rPr>
+        <w:t xml:space="preserve">και μετα καλω μια </w:t>
+      </w:r>
+      <w:r>
+        <w:rPr>
+          <w:sz w:val="22"/>
+          <w:szCs w:val="22"/>
+          <w:lang w:val="en-US"/>
+        </w:rPr>
+        <w:tab/>
+      </w:r>
+      <w:r>
+        <w:rPr>
+          <w:sz w:val="22"/>
+          <w:szCs w:val="22"/>
+          <w:lang w:val="el-GR"/>
+        </w:rPr>
+        <w:t xml:space="preserve">αλλη συναρτηση η οποια ανανεωνει τον μετρητη των ξενοδοχειων και αποθυκευει τις </w:t>
+      </w:r>
+      <w:r>
+        <w:rPr>
+          <w:sz w:val="22"/>
+          <w:szCs w:val="22"/>
+          <w:lang w:val="en-US"/>
+        </w:rPr>
+        <w:tab/>
+      </w:r>
+      <w:r>
+        <w:rPr>
+          <w:sz w:val="22"/>
+          <w:szCs w:val="22"/>
+          <w:lang w:val="el-GR"/>
+        </w:rPr>
+        <w:t>τελευταιες αλλαγες.</w:t>
+      </w:r>
+    </w:p>
+    <w:p>
+      <w:pPr>
+        <w:numPr>
+          <w:ilvl w:val="0"/>
+          <w:numId w:val="0"/>
+        </w:numPr>
+        <w:jc w:val="left"/>
+        <w:rPr>
+          <w:sz w:val="22"/>
+          <w:szCs w:val="22"/>
+          <w:lang w:val="en-US"/>
+        </w:rPr>
+      </w:pPr>
+    </w:p>
+    <w:p>
+      <w:pPr>
+        <w:numPr>
+          <w:ilvl w:val="0"/>
+          <w:numId w:val="0"/>
+        </w:numPr>
+        <w:jc w:val="left"/>
+        <w:rPr>
+          <w:b/>
+          <w:bCs/>
+          <w:sz w:val="24"/>
+          <w:szCs w:val="24"/>
+          <w:u w:val="single"/>
+          <w:lang w:val="en-US"/>
+        </w:rPr>
+      </w:pPr>
+      <w:r>
+        <w:rPr>
+          <w:b/>
+          <w:bCs/>
+          <w:sz w:val="24"/>
+          <w:szCs w:val="24"/>
+          <w:u w:val="single"/>
           <w:lang w:val="en-US"/>
         </w:rPr>
         <w:t>Benchmarks</w:t>
@@ -773,46 +1341,77 @@
     <w:p>
       <w:pPr>
         <w:numPr>
+          <w:ilvl w:val="0"/>
           <w:numId w:val="0"/>
         </w:numPr>
         <w:ind w:firstLine="420" w:firstLineChars="0"/>
         <w:jc w:val="left"/>
         <w:rPr>
-          <w:lang w:val="el-GR"/>
-        </w:rPr>
-      </w:pPr>
-      <w:r>
-        <w:rPr>
-          <w:lang w:val="el-GR"/>
-        </w:rPr>
-        <w:t>Πιο κατω ακολουθουν διαγραμματα συγκρισεων και χρονου συναρτηση των φορων εκτελεσης.</w:t>
-      </w:r>
-    </w:p>
-    <w:p>
-      <w:pPr>
-        <w:numPr>
-          <w:numId w:val="0"/>
-        </w:numPr>
-        <w:ind w:firstLine="420" w:firstLineChars="0"/>
-        <w:jc w:val="left"/>
-        <w:rPr>
-          <w:lang w:val="el-GR"/>
-        </w:rPr>
-      </w:pPr>
-      <w:r>
-        <w:rPr>
-          <w:lang w:val="el-GR"/>
-        </w:rPr>
-        <w:t xml:space="preserve">Το μετροπρογραμμα τρεχει 1000 αναζητησεις φορτονωντας ενα </w:t>
-      </w:r>
-      <w:r>
-        <w:rPr>
-          <w:lang w:val="en-US"/>
-        </w:rPr>
-        <w:t xml:space="preserve">csv file 1000 </w:t>
-      </w:r>
-      <w:r>
-        <w:rPr>
+          <w:sz w:val="22"/>
+          <w:szCs w:val="22"/>
+          <w:lang w:val="el-GR"/>
+        </w:rPr>
+      </w:pPr>
+      <w:r>
+        <w:rPr>
+          <w:sz w:val="22"/>
+          <w:szCs w:val="22"/>
+          <w:lang w:val="el-GR"/>
+        </w:rPr>
+        <w:t xml:space="preserve">Πιο κατω ακολουθουν διαγραμματα συγκρισεων και χρονου συναρτήση των φορών </w:t>
+      </w:r>
+      <w:r>
+        <w:rPr>
+          <w:sz w:val="22"/>
+          <w:szCs w:val="22"/>
+          <w:lang w:val="en-US"/>
+        </w:rPr>
+        <w:t xml:space="preserve"> </w:t>
+      </w:r>
+      <w:r>
+        <w:rPr>
+          <w:sz w:val="22"/>
+          <w:szCs w:val="22"/>
+          <w:lang w:val="en-US"/>
+        </w:rPr>
+        <w:tab/>
+      </w:r>
+      <w:r>
+        <w:rPr>
+          <w:sz w:val="22"/>
+          <w:szCs w:val="22"/>
+          <w:lang w:val="el-GR"/>
+        </w:rPr>
+        <w:t xml:space="preserve">εκτέλεσης.Το μετροπρόγραμμα εκτελεί 3000 αναζητήσεις φορτώνοντας ενα </w:t>
+      </w:r>
+      <w:r>
+        <w:rPr>
+          <w:sz w:val="22"/>
+          <w:szCs w:val="22"/>
+          <w:lang w:val="en-US"/>
+        </w:rPr>
+        <w:t xml:space="preserve">csv file </w:t>
+      </w:r>
+      <w:r>
+        <w:rPr>
+          <w:sz w:val="22"/>
+          <w:szCs w:val="22"/>
+          <w:lang w:val="en-US"/>
+        </w:rPr>
+        <w:tab/>
+      </w:r>
+      <w:r>
+        <w:rPr>
+          <w:sz w:val="22"/>
+          <w:szCs w:val="22"/>
+          <w:lang w:val="en-US"/>
+        </w:rPr>
+        <w:t xml:space="preserve">1000 </w:t>
+      </w:r>
+      <w:r>
+        <w:rPr>
+          <w:sz w:val="22"/>
+          <w:szCs w:val="22"/>
           <w:lang w:val="el-GR"/>
         </w:rPr>
         <w:t>εγγραφων.</w:t>
@@ -821,6 +1420,31 @@
     <w:p>
       <w:pPr>
         <w:numPr>
+          <w:ilvl w:val="0"/>
+          <w:numId w:val="0"/>
+        </w:numPr>
+        <w:jc w:val="left"/>
+        <w:rPr>
+          <w:lang w:val="en-US"/>
+        </w:rPr>
+      </w:pPr>
+    </w:p>
+    <w:p>
+      <w:pPr>
+        <w:numPr>
+          <w:ilvl w:val="0"/>
+          <w:numId w:val="0"/>
+        </w:numPr>
+        <w:jc w:val="left"/>
+        <w:rPr>
+          <w:lang w:val="el-GR"/>
+        </w:rPr>
+      </w:pPr>
+    </w:p>
+    <w:p>
+      <w:pPr>
+        <w:numPr>
+          <w:ilvl w:val="0"/>
           <w:numId w:val="0"/>
         </w:numPr>
         <w:jc w:val="left"/>
@@ -836,7 +1460,7 @@
           <wp:inline distT="0" distB="0" distL="114300" distR="114300">
             <wp:extent cx="5272405" cy="3954145"/>
             <wp:effectExtent l="0" t="0" r="4445" b="8255"/>
-            <wp:docPr id="2" name="Picture 2" descr="LinearSearch_Comp"/>
+            <wp:docPr id="1" name="Picture 1" descr="LinearSearch_Comp"/>
             <wp:cNvGraphicFramePr>
               <a:graphicFrameLocks xmlns:a="http://schemas.openxmlformats.org/drawingml/2006/main" noChangeAspect="1"/>
             </wp:cNvGraphicFramePr>
@@ -844,7 +1468,7 @@
               <a:graphicData uri="http://schemas.openxmlformats.org/drawingml/2006/picture">
                 <pic:pic xmlns:pic="http://schemas.openxmlformats.org/drawingml/2006/picture">
                   <pic:nvPicPr>
-                    <pic:cNvPr id="2" name="Picture 2" descr="LinearSearch_Comp"/>
+                    <pic:cNvPr id="1" name="Picture 1" descr="LinearSearch_Comp"/>
                     <pic:cNvPicPr>
                       <a:picLocks noChangeAspect="1"/>
                     </pic:cNvPicPr>
@@ -874,22 +1498,23 @@
     <w:p>
       <w:pPr>
         <w:numPr>
-          <w:numId w:val="0"/>
-        </w:numPr>
-        <w:jc w:val="left"/>
-        <w:rPr>
-          <w:lang w:val="el-GR"/>
-        </w:rPr>
-      </w:pPr>
-      <w:r>
-        <w:rPr>
-          <w:lang w:val="el-GR"/>
+          <w:ilvl w:val="0"/>
+          <w:numId w:val="0"/>
+        </w:numPr>
+        <w:jc w:val="left"/>
+        <w:rPr>
+          <w:lang w:val="en-US"/>
+        </w:rPr>
+      </w:pPr>
+      <w:r>
+        <w:rPr>
+          <w:lang w:val="en-US"/>
         </w:rPr>
         <w:drawing>
           <wp:inline distT="0" distB="0" distL="114300" distR="114300">
             <wp:extent cx="5272405" cy="3954145"/>
             <wp:effectExtent l="0" t="0" r="4445" b="8255"/>
-            <wp:docPr id="6" name="Picture 6" descr="LinearSearch_Time"/>
+            <wp:docPr id="5" name="Picture 5" descr="LinearSearch_Time"/>
             <wp:cNvGraphicFramePr>
               <a:graphicFrameLocks xmlns:a="http://schemas.openxmlformats.org/drawingml/2006/main" noChangeAspect="1"/>
             </wp:cNvGraphicFramePr>
@@ -897,7 +1522,7 @@
               <a:graphicData uri="http://schemas.openxmlformats.org/drawingml/2006/picture">
                 <pic:pic xmlns:pic="http://schemas.openxmlformats.org/drawingml/2006/picture">
                   <pic:nvPicPr>
-                    <pic:cNvPr id="6" name="Picture 6" descr="LinearSearch_Time"/>
+                    <pic:cNvPr id="5" name="Picture 5" descr="LinearSearch_Time"/>
                     <pic:cNvPicPr>
                       <a:picLocks noChangeAspect="1"/>
                     </pic:cNvPicPr>
@@ -927,22 +1552,59 @@
     <w:p>
       <w:pPr>
         <w:numPr>
-          <w:numId w:val="0"/>
-        </w:numPr>
-        <w:jc w:val="left"/>
-        <w:rPr>
-          <w:lang w:val="el-GR"/>
-        </w:rPr>
-      </w:pPr>
-      <w:r>
-        <w:rPr>
-          <w:lang w:val="el-GR"/>
+          <w:ilvl w:val="0"/>
+          <w:numId w:val="0"/>
+        </w:numPr>
+        <w:jc w:val="left"/>
+        <w:rPr>
+          <w:lang w:val="en-US"/>
+        </w:rPr>
+      </w:pPr>
+    </w:p>
+    <w:p>
+      <w:pPr>
+        <w:numPr>
+          <w:ilvl w:val="0"/>
+          <w:numId w:val="0"/>
+        </w:numPr>
+        <w:jc w:val="left"/>
+        <w:rPr>
+          <w:lang w:val="el-GR"/>
+        </w:rPr>
+      </w:pPr>
+    </w:p>
+    <w:p>
+      <w:pPr>
+        <w:numPr>
+          <w:ilvl w:val="0"/>
+          <w:numId w:val="0"/>
+        </w:numPr>
+        <w:jc w:val="left"/>
+        <w:rPr>
+          <w:lang w:val="el-GR"/>
+        </w:rPr>
+      </w:pPr>
+    </w:p>
+    <w:p>
+      <w:pPr>
+        <w:numPr>
+          <w:ilvl w:val="0"/>
+          <w:numId w:val="0"/>
+        </w:numPr>
+        <w:jc w:val="left"/>
+        <w:rPr>
+          <w:lang w:val="en-US"/>
+        </w:rPr>
+      </w:pPr>
+      <w:r>
+        <w:rPr>
+          <w:lang w:val="en-US"/>
         </w:rPr>
         <w:drawing>
           <wp:inline distT="0" distB="0" distL="114300" distR="114300">
             <wp:extent cx="5272405" cy="3954145"/>
             <wp:effectExtent l="0" t="0" r="4445" b="8255"/>
-            <wp:docPr id="3" name="Picture 3" descr="BinarySearch_Comp"/>
+            <wp:docPr id="2" name="Picture 2" descr="BinarySearch_Comp"/>
             <wp:cNvGraphicFramePr>
               <a:graphicFrameLocks xmlns:a="http://schemas.openxmlformats.org/drawingml/2006/main" noChangeAspect="1"/>
             </wp:cNvGraphicFramePr>
@@ -950,7 +1612,7 @@
               <a:graphicData uri="http://schemas.openxmlformats.org/drawingml/2006/picture">
                 <pic:pic xmlns:pic="http://schemas.openxmlformats.org/drawingml/2006/picture">
                   <pic:nvPicPr>
-                    <pic:cNvPr id="3" name="Picture 3" descr="BinarySearch_Comp"/>
+                    <pic:cNvPr id="2" name="Picture 2" descr="BinarySearch_Comp"/>
                     <pic:cNvPicPr>
                       <a:picLocks noChangeAspect="1"/>
                     </pic:cNvPicPr>
@@ -980,22 +1642,23 @@
     <w:p>
       <w:pPr>
         <w:numPr>
-          <w:numId w:val="0"/>
-        </w:numPr>
-        <w:jc w:val="left"/>
-        <w:rPr>
-          <w:lang w:val="el-GR"/>
-        </w:rPr>
-      </w:pPr>
-      <w:r>
-        <w:rPr>
-          <w:lang w:val="el-GR"/>
+          <w:ilvl w:val="0"/>
+          <w:numId w:val="0"/>
+        </w:numPr>
+        <w:jc w:val="left"/>
+        <w:rPr>
+          <w:lang w:val="en-US"/>
+        </w:rPr>
+      </w:pPr>
+      <w:r>
+        <w:rPr>
+          <w:lang w:val="en-US"/>
         </w:rPr>
         <w:drawing>
           <wp:inline distT="0" distB="0" distL="114300" distR="114300">
             <wp:extent cx="5272405" cy="3954145"/>
             <wp:effectExtent l="0" t="0" r="4445" b="8255"/>
-            <wp:docPr id="7" name="Picture 7" descr="BinarySearch_Time"/>
+            <wp:docPr id="6" name="Picture 6" descr="BinarySearch_Time"/>
             <wp:cNvGraphicFramePr>
               <a:graphicFrameLocks xmlns:a="http://schemas.openxmlformats.org/drawingml/2006/main" noChangeAspect="1"/>
             </wp:cNvGraphicFramePr>
@@ -1003,7 +1666,7 @@
               <a:graphicData uri="http://schemas.openxmlformats.org/drawingml/2006/picture">
                 <pic:pic xmlns:pic="http://schemas.openxmlformats.org/drawingml/2006/picture">
                   <pic:nvPicPr>
-                    <pic:cNvPr id="7" name="Picture 7" descr="BinarySearch_Time"/>
+                    <pic:cNvPr id="6" name="Picture 6" descr="BinarySearch_Time"/>
                     <pic:cNvPicPr>
                       <a:picLocks noChangeAspect="1"/>
                     </pic:cNvPicPr>
@@ -1033,44 +1696,59 @@
     <w:p>
       <w:pPr>
         <w:numPr>
-          <w:numId w:val="0"/>
-        </w:numPr>
-        <w:jc w:val="left"/>
-        <w:rPr>
-          <w:lang w:val="el-GR"/>
-        </w:rPr>
-      </w:pPr>
-    </w:p>
-    <w:p>
-      <w:pPr>
-        <w:numPr>
-          <w:numId w:val="0"/>
-        </w:numPr>
-        <w:jc w:val="left"/>
-        <w:rPr>
-          <w:lang w:val="el-GR"/>
-        </w:rPr>
-      </w:pPr>
-    </w:p>
-    <w:p>
-      <w:pPr>
-        <w:numPr>
-          <w:numId w:val="0"/>
-        </w:numPr>
-        <w:jc w:val="left"/>
-        <w:rPr>
-          <w:lang w:val="el-GR"/>
-        </w:rPr>
-      </w:pPr>
-      <w:r>
-        <w:rPr>
-          <w:lang w:val="el-GR"/>
+          <w:ilvl w:val="0"/>
+          <w:numId w:val="0"/>
+        </w:numPr>
+        <w:jc w:val="left"/>
+        <w:rPr>
+          <w:lang w:val="el-GR"/>
+        </w:rPr>
+      </w:pPr>
+    </w:p>
+    <w:p>
+      <w:pPr>
+        <w:numPr>
+          <w:ilvl w:val="0"/>
+          <w:numId w:val="0"/>
+        </w:numPr>
+        <w:jc w:val="left"/>
+        <w:rPr>
+          <w:lang w:val="el-GR"/>
+        </w:rPr>
+      </w:pPr>
+    </w:p>
+    <w:p>
+      <w:pPr>
+        <w:numPr>
+          <w:ilvl w:val="0"/>
+          <w:numId w:val="0"/>
+        </w:numPr>
+        <w:jc w:val="left"/>
+        <w:rPr>
+          <w:lang w:val="el-GR"/>
+        </w:rPr>
+      </w:pPr>
+    </w:p>
+    <w:p>
+      <w:pPr>
+        <w:numPr>
+          <w:ilvl w:val="0"/>
+          <w:numId w:val="0"/>
+        </w:numPr>
+        <w:jc w:val="left"/>
+        <w:rPr>
+          <w:lang w:val="en-US"/>
+        </w:rPr>
+      </w:pPr>
+      <w:r>
+        <w:rPr>
+          <w:lang w:val="en-US"/>
         </w:rPr>
         <w:drawing>
           <wp:inline distT="0" distB="0" distL="114300" distR="114300">
             <wp:extent cx="5272405" cy="3954145"/>
             <wp:effectExtent l="0" t="0" r="4445" b="8255"/>
-            <wp:docPr id="4" name="Picture 4" descr="InterpolationSearch_Comp"/>
+            <wp:docPr id="3" name="Picture 3" descr="InterpolationSearch_Comp"/>
             <wp:cNvGraphicFramePr>
               <a:graphicFrameLocks xmlns:a="http://schemas.openxmlformats.org/drawingml/2006/main" noChangeAspect="1"/>
             </wp:cNvGraphicFramePr>
@@ -1078,7 +1756,7 @@
               <a:graphicData uri="http://schemas.openxmlformats.org/drawingml/2006/picture">
                 <pic:pic xmlns:pic="http://schemas.openxmlformats.org/drawingml/2006/picture">
                   <pic:nvPicPr>
-                    <pic:cNvPr id="4" name="Picture 4" descr="InterpolationSearch_Comp"/>
+                    <pic:cNvPr id="3" name="Picture 3" descr="InterpolationSearch_Comp"/>
                     <pic:cNvPicPr>
                       <a:picLocks noChangeAspect="1"/>
                     </pic:cNvPicPr>
@@ -1108,22 +1786,23 @@
     <w:p>
       <w:pPr>
         <w:numPr>
-          <w:numId w:val="0"/>
-        </w:numPr>
-        <w:jc w:val="left"/>
-        <w:rPr>
-          <w:lang w:val="el-GR"/>
-        </w:rPr>
-      </w:pPr>
-      <w:r>
-        <w:rPr>
-          <w:lang w:val="el-GR"/>
+          <w:ilvl w:val="0"/>
+          <w:numId w:val="0"/>
+        </w:numPr>
+        <w:jc w:val="left"/>
+        <w:rPr>
+          <w:lang w:val="en-US"/>
+        </w:rPr>
+      </w:pPr>
+      <w:r>
+        <w:rPr>
+          <w:lang w:val="en-US"/>
         </w:rPr>
         <w:drawing>
           <wp:inline distT="0" distB="0" distL="114300" distR="114300">
             <wp:extent cx="5272405" cy="3954145"/>
             <wp:effectExtent l="0" t="0" r="4445" b="8255"/>
-            <wp:docPr id="8" name="Picture 8" descr="InterpolationSearch_Time"/>
+            <wp:docPr id="7" name="Picture 7" descr="InterpolationSearch_Time"/>
             <wp:cNvGraphicFramePr>
               <a:graphicFrameLocks xmlns:a="http://schemas.openxmlformats.org/drawingml/2006/main" noChangeAspect="1"/>
             </wp:cNvGraphicFramePr>
@@ -1131,7 +1810,7 @@
               <a:graphicData uri="http://schemas.openxmlformats.org/drawingml/2006/picture">
                 <pic:pic xmlns:pic="http://schemas.openxmlformats.org/drawingml/2006/picture">
                   <pic:nvPicPr>
-                    <pic:cNvPr id="8" name="Picture 8" descr="InterpolationSearch_Time"/>
+                    <pic:cNvPr id="7" name="Picture 7" descr="InterpolationSearch_Time"/>
                     <pic:cNvPicPr>
                       <a:picLocks noChangeAspect="1"/>
                     </pic:cNvPicPr>
@@ -1161,22 +1840,23 @@
     <w:p>
       <w:pPr>
         <w:numPr>
-          <w:numId w:val="0"/>
-        </w:numPr>
-        <w:jc w:val="left"/>
-        <w:rPr>
-          <w:lang w:val="el-GR"/>
-        </w:rPr>
-      </w:pPr>
-      <w:r>
-        <w:rPr>
-          <w:lang w:val="el-GR"/>
+          <w:ilvl w:val="0"/>
+          <w:numId w:val="0"/>
+        </w:numPr>
+        <w:jc w:val="left"/>
+        <w:rPr>
+          <w:lang w:val="en-US"/>
+        </w:rPr>
+      </w:pPr>
+      <w:r>
+        <w:rPr>
+          <w:lang w:val="en-US"/>
         </w:rPr>
         <w:drawing>
           <wp:inline distT="0" distB="0" distL="114300" distR="114300">
             <wp:extent cx="5272405" cy="3954145"/>
             <wp:effectExtent l="0" t="0" r="4445" b="8255"/>
-            <wp:docPr id="9" name="Picture 9" descr="TimeBenchmarks"/>
+            <wp:docPr id="8" name="Picture 8" descr="TimeBenchmarks"/>
             <wp:cNvGraphicFramePr>
               <a:graphicFrameLocks xmlns:a="http://schemas.openxmlformats.org/drawingml/2006/main" noChangeAspect="1"/>
             </wp:cNvGraphicFramePr>
@@ -1184,7 +1864,7 @@
               <a:graphicData uri="http://schemas.openxmlformats.org/drawingml/2006/picture">
                 <pic:pic xmlns:pic="http://schemas.openxmlformats.org/drawingml/2006/picture">
                   <pic:nvPicPr>
-                    <pic:cNvPr id="9" name="Picture 9" descr="TimeBenchmarks"/>
+                    <pic:cNvPr id="8" name="Picture 8" descr="TimeBenchmarks"/>
                     <pic:cNvPicPr>
                       <a:picLocks noChangeAspect="1"/>
                     </pic:cNvPicPr>
@@ -1214,33 +1894,23 @@
     <w:p>
       <w:pPr>
         <w:numPr>
-          <w:numId w:val="0"/>
-        </w:numPr>
-        <w:jc w:val="left"/>
-        <w:rPr>
-          <w:lang w:val="el-GR"/>
-        </w:rPr>
-      </w:pPr>
-    </w:p>
-    <w:p>
-      <w:pPr>
-        <w:numPr>
-          <w:numId w:val="0"/>
-        </w:numPr>
-        <w:jc w:val="left"/>
-        <w:rPr>
-          <w:lang w:val="el-GR"/>
-        </w:rPr>
-      </w:pPr>
-      <w:r>
-        <w:rPr>
-          <w:lang w:val="el-GR"/>
+          <w:ilvl w:val="0"/>
+          <w:numId w:val="0"/>
+        </w:numPr>
+        <w:jc w:val="left"/>
+        <w:rPr>
+          <w:lang w:val="en-US"/>
+        </w:rPr>
+      </w:pPr>
+      <w:r>
+        <w:rPr>
+          <w:lang w:val="en-US"/>
         </w:rPr>
         <w:drawing>
           <wp:inline distT="0" distB="0" distL="114300" distR="114300">
             <wp:extent cx="5272405" cy="3954145"/>
             <wp:effectExtent l="0" t="0" r="4445" b="8255"/>
-            <wp:docPr id="5" name="Picture 5" descr="Comparison_Benchmarks"/>
+            <wp:docPr id="4" name="Picture 4" descr="Comparison_Benchmarks"/>
             <wp:cNvGraphicFramePr>
               <a:graphicFrameLocks xmlns:a="http://schemas.openxmlformats.org/drawingml/2006/main" noChangeAspect="1"/>
             </wp:cNvGraphicFramePr>
@@ -1248,7 +1918,7 @@
               <a:graphicData uri="http://schemas.openxmlformats.org/drawingml/2006/picture">
                 <pic:pic xmlns:pic="http://schemas.openxmlformats.org/drawingml/2006/picture">
                   <pic:nvPicPr>
-                    <pic:cNvPr id="5" name="Picture 5" descr="Comparison_Benchmarks"/>
+                    <pic:cNvPr id="4" name="Picture 4" descr="Comparison_Benchmarks"/>
                     <pic:cNvPicPr>
                       <a:picLocks noChangeAspect="1"/>
                     </pic:cNvPicPr>
@@ -1278,133 +1948,341 @@
     <w:p>
       <w:pPr>
         <w:numPr>
-          <w:numId w:val="0"/>
-        </w:numPr>
-        <w:jc w:val="left"/>
-        <w:rPr>
-          <w:lang w:val="el-GR"/>
-        </w:rPr>
-      </w:pPr>
-      <w:r>
-        <w:rPr>
+          <w:ilvl w:val="0"/>
+          <w:numId w:val="0"/>
+        </w:numPr>
+        <w:jc w:val="left"/>
+        <w:rPr>
+          <w:lang w:val="el-GR"/>
+        </w:rPr>
+      </w:pPr>
+    </w:p>
+    <w:p>
+      <w:pPr>
+        <w:numPr>
+          <w:ilvl w:val="0"/>
+          <w:numId w:val="0"/>
+        </w:numPr>
+        <w:jc w:val="left"/>
+        <w:rPr>
+          <w:sz w:val="22"/>
+          <w:szCs w:val="22"/>
+          <w:lang w:val="el-GR"/>
+        </w:rPr>
+      </w:pPr>
+      <w:r>
+        <w:rPr>
+          <w:sz w:val="22"/>
+          <w:szCs w:val="22"/>
           <w:lang w:val="el-GR"/>
         </w:rPr>
         <w:t xml:space="preserve">Στα Τελευταια συγκριτικα διαγραμματα βλεπουμε οτι η δυαδικη αναζητηση ειναι η πιο γρηγορη σε σχεση με την γραμμικη αναζητηση και την </w:t>
       </w:r>
       <w:r>
         <w:rPr>
+          <w:sz w:val="22"/>
+          <w:szCs w:val="22"/>
           <w:lang w:val="en-US"/>
         </w:rPr>
         <w:t>interpolation search</w:t>
       </w:r>
       <w:r>
         <w:rPr>
-          <w:lang w:val="el-GR"/>
-        </w:rPr>
-        <w:t xml:space="preserve"> που οντως ισχυει αφου </w:t>
-      </w:r>
-      <w:bookmarkStart w:id="0" w:name="_GoBack"/>
-      <w:bookmarkEnd w:id="0"/>
-      <w:r>
-        <w:rPr>
-          <w:lang w:val="el-GR"/>
-        </w:rPr>
-        <w:t xml:space="preserve">θεωριτικα </w:t>
-      </w:r>
-    </w:p>
-    <w:p>
-      <w:pPr>
-        <w:numPr>
-          <w:numId w:val="0"/>
-        </w:numPr>
-        <w:jc w:val="left"/>
-        <w:rPr>
-          <w:lang w:val="el-GR"/>
-        </w:rPr>
-      </w:pPr>
-      <w:r>
-        <w:rPr>
-          <w:lang w:val="el-GR"/>
-        </w:rPr>
-        <w:t>Η γραμμικη αναζητηση εχει χρονικη πολυπλοκτοτητα Ο(</w:t>
-      </w:r>
-      <w:r>
-        <w:rPr>
+          <w:sz w:val="22"/>
+          <w:szCs w:val="22"/>
+          <w:lang w:val="el-GR"/>
+        </w:rPr>
+        <w:t xml:space="preserve"> που οντως ισχυει αφου θεωρητικα </w:t>
+      </w:r>
+    </w:p>
+    <w:p>
+      <w:pPr>
+        <w:numPr>
+          <w:ilvl w:val="0"/>
+          <w:numId w:val="0"/>
+        </w:numPr>
+        <w:jc w:val="left"/>
+        <w:rPr>
+          <w:sz w:val="22"/>
+          <w:szCs w:val="22"/>
+          <w:lang w:val="el-GR"/>
+        </w:rPr>
+      </w:pPr>
+      <w:r>
+        <w:rPr>
+          <w:sz w:val="22"/>
+          <w:szCs w:val="22"/>
+          <w:u w:val="single"/>
+          <w:lang w:val="el-GR"/>
+        </w:rPr>
+        <w:t xml:space="preserve">Η γραμμικη αναζητηση εχει χρονικη πολυπλοκτοτητα </w:t>
+      </w:r>
+      <w:r>
+        <w:rPr>
+          <w:b/>
+          <w:bCs/>
+          <w:sz w:val="22"/>
+          <w:szCs w:val="22"/>
+          <w:u w:val="single"/>
+          <w:lang w:val="el-GR"/>
+        </w:rPr>
+        <w:t>Ο(</w:t>
+      </w:r>
+      <w:r>
+        <w:rPr>
+          <w:b/>
+          <w:bCs/>
+          <w:sz w:val="22"/>
+          <w:szCs w:val="22"/>
+          <w:u w:val="single"/>
           <w:lang w:val="en-US"/>
         </w:rPr>
         <w:t>n</w:t>
       </w:r>
       <w:r>
         <w:rPr>
+          <w:b/>
+          <w:bCs/>
+          <w:sz w:val="22"/>
+          <w:szCs w:val="22"/>
+          <w:u w:val="single"/>
           <w:lang w:val="el-GR"/>
         </w:rPr>
         <w:t>)</w:t>
       </w:r>
       <w:r>
         <w:rPr>
+          <w:sz w:val="22"/>
+          <w:szCs w:val="22"/>
+          <w:u w:val="single"/>
           <w:lang w:val="en-US"/>
         </w:rPr>
         <w:t>,</w:t>
       </w:r>
       <w:r>
         <w:rPr>
-          <w:lang w:val="el-GR"/>
-        </w:rPr>
-        <w:t>Η δυαδικη αναζητηση εχει χρονικη πολυπλοκοτητα Ο(</w:t>
-      </w:r>
-      <w:r>
-        <w:rPr>
+          <w:sz w:val="22"/>
+          <w:szCs w:val="22"/>
+          <w:u w:val="single"/>
+          <w:lang w:val="el-GR"/>
+        </w:rPr>
+        <w:t xml:space="preserve">Η δυαδικη αναζητηση εχει χρονικη πολυπλοκοτητα </w:t>
+      </w:r>
+      <w:r>
+        <w:rPr>
+          <w:b/>
+          <w:bCs/>
+          <w:sz w:val="22"/>
+          <w:szCs w:val="22"/>
+          <w:u w:val="single"/>
+          <w:lang w:val="el-GR"/>
+        </w:rPr>
+        <w:t>Ο(</w:t>
+      </w:r>
+      <w:r>
+        <w:rPr>
+          <w:b/>
+          <w:bCs/>
+          <w:sz w:val="22"/>
+          <w:szCs w:val="22"/>
+          <w:u w:val="single"/>
           <w:lang w:val="en-US"/>
         </w:rPr>
         <w:t>logn</w:t>
       </w:r>
       <w:r>
         <w:rPr>
+          <w:b/>
+          <w:bCs/>
+          <w:sz w:val="22"/>
+          <w:szCs w:val="22"/>
+          <w:u w:val="single"/>
           <w:lang w:val="el-GR"/>
         </w:rPr>
         <w:t>)</w:t>
       </w:r>
       <w:r>
         <w:rPr>
+          <w:sz w:val="22"/>
+          <w:szCs w:val="22"/>
+          <w:u w:val="single"/>
           <w:lang w:val="en-US"/>
         </w:rPr>
         <w:t xml:space="preserve"> </w:t>
       </w:r>
       <w:r>
         <w:rPr>
+          <w:sz w:val="22"/>
+          <w:szCs w:val="22"/>
+          <w:u w:val="single"/>
           <w:lang w:val="el-GR"/>
         </w:rPr>
         <w:t xml:space="preserve">και η </w:t>
       </w:r>
       <w:r>
         <w:rPr>
+          <w:sz w:val="22"/>
+          <w:szCs w:val="22"/>
+          <w:u w:val="single"/>
           <w:lang w:val="en-US"/>
         </w:rPr>
         <w:t xml:space="preserve">interpolation search </w:t>
       </w:r>
       <w:r>
         <w:rPr>
-          <w:lang w:val="el-GR"/>
-        </w:rPr>
-        <w:t>εχει Ο(</w:t>
-      </w:r>
-      <w:r>
-        <w:rPr>
+          <w:sz w:val="22"/>
+          <w:szCs w:val="22"/>
+          <w:u w:val="single"/>
+          <w:lang w:val="el-GR"/>
+        </w:rPr>
+        <w:t xml:space="preserve">εχει </w:t>
+      </w:r>
+      <w:r>
+        <w:rPr>
+          <w:b/>
+          <w:bCs/>
+          <w:sz w:val="22"/>
+          <w:szCs w:val="22"/>
+          <w:u w:val="single"/>
+          <w:lang w:val="el-GR"/>
+        </w:rPr>
+        <w:t>Ο(</w:t>
+      </w:r>
+      <w:r>
+        <w:rPr>
+          <w:b/>
+          <w:bCs/>
+          <w:sz w:val="22"/>
+          <w:szCs w:val="22"/>
+          <w:u w:val="single"/>
           <w:lang w:val="en-US"/>
         </w:rPr>
         <w:t>log(logn)</w:t>
       </w:r>
       <w:r>
         <w:rPr>
+          <w:b/>
+          <w:bCs/>
+          <w:sz w:val="22"/>
+          <w:szCs w:val="22"/>
+          <w:u w:val="single"/>
           <w:lang w:val="el-GR"/>
         </w:rPr>
         <w:t>)</w:t>
       </w:r>
       <w:r>
         <w:rPr>
+          <w:sz w:val="22"/>
+          <w:szCs w:val="22"/>
+          <w:u w:val="single"/>
+          <w:lang w:val="en-US"/>
+        </w:rPr>
+        <w:t xml:space="preserve"> </w:t>
+      </w:r>
+      <w:r>
+        <w:rPr>
+          <w:sz w:val="22"/>
+          <w:szCs w:val="22"/>
+          <w:u w:val="single"/>
+          <w:lang w:val="el-GR"/>
+        </w:rPr>
+        <w:t>σε συγκρισεις</w:t>
+      </w:r>
+      <w:r>
+        <w:rPr>
+          <w:sz w:val="22"/>
+          <w:szCs w:val="22"/>
           <w:lang w:val="en-US"/>
         </w:rPr>
         <w:t>.</w:t>
+      </w:r>
+      <w:r>
+        <w:rPr>
+          <w:sz w:val="22"/>
+          <w:szCs w:val="22"/>
+          <w:lang w:val="el-GR"/>
+        </w:rPr>
+        <w:t xml:space="preserve">Οσο αναφορα το συγκριτικο διαγραμμα στον εκτελεσιμο χρονο βλεπουμε οτι η χρονοι της </w:t>
+      </w:r>
+      <w:r>
+        <w:rPr>
+          <w:sz w:val="22"/>
+          <w:szCs w:val="22"/>
+          <w:lang w:val="en-US"/>
+        </w:rPr>
+        <w:t xml:space="preserve">binary search </w:t>
+      </w:r>
+      <w:r>
+        <w:rPr>
+          <w:sz w:val="22"/>
+          <w:szCs w:val="22"/>
+          <w:lang w:val="el-GR"/>
+        </w:rPr>
+        <w:t xml:space="preserve">σε σχεση με της </w:t>
+      </w:r>
+      <w:r>
+        <w:rPr>
+          <w:sz w:val="22"/>
+          <w:szCs w:val="22"/>
+          <w:lang w:val="en-US"/>
+        </w:rPr>
+        <w:t xml:space="preserve">interpolation search </w:t>
+      </w:r>
+      <w:r>
+        <w:rPr>
+          <w:sz w:val="22"/>
+          <w:szCs w:val="22"/>
+          <w:lang w:val="el-GR"/>
+        </w:rPr>
+        <w:t xml:space="preserve">ειναι σχετικα κοντα.Αυτο συμβαινει διοτι η υλοποιηση τους εχει γινει </w:t>
+      </w:r>
+      <w:r>
+        <w:rPr>
+          <w:sz w:val="22"/>
+          <w:szCs w:val="22"/>
+          <w:lang w:val="en-US"/>
+        </w:rPr>
+        <w:t xml:space="preserve">iterative </w:t>
+      </w:r>
+      <w:r>
+        <w:rPr>
+          <w:sz w:val="22"/>
+          <w:szCs w:val="22"/>
+          <w:lang w:val="el-GR"/>
+        </w:rPr>
+        <w:t>και οχι αναδρομικα(</w:t>
+      </w:r>
+      <w:r>
+        <w:rPr>
+          <w:sz w:val="22"/>
+          <w:szCs w:val="22"/>
+          <w:lang w:val="en-US"/>
+        </w:rPr>
+        <w:t>recursively</w:t>
+      </w:r>
+      <w:r>
+        <w:rPr>
+          <w:sz w:val="22"/>
+          <w:szCs w:val="22"/>
+          <w:lang w:val="el-GR"/>
+        </w:rPr>
+        <w:t>)</w:t>
+      </w:r>
+      <w:r>
+        <w:rPr>
+          <w:sz w:val="22"/>
+          <w:szCs w:val="22"/>
+          <w:lang w:val="en-US"/>
+        </w:rPr>
+        <w:t xml:space="preserve"> </w:t>
+      </w:r>
+      <w:r>
+        <w:rPr>
+          <w:sz w:val="22"/>
+          <w:szCs w:val="22"/>
+          <w:lang w:val="el-GR"/>
+        </w:rPr>
+        <w:t>με αποτελεσμα να ειναι ακομα γρηγορες σε σχεση με την γραμμικη αλλα να εχουν σχεδον την ιδια χρονικη πολυπλοκοτητα.</w:t>
       </w:r>
     </w:p>
     <w:sectPr>
@@ -1551,23 +2429,8 @@
       </w:rPr>
     </w:lvl>
   </w:abstractNum>
-  <w:abstractNum w:abstractNumId="1">
-    <w:nsid w:val="594ED314"/>
-    <w:multiLevelType w:val="singleLevel"/>
-    <w:tmpl w:val="594ED314"/>
-    <w:lvl w:ilvl="0" w:tentative="0">
-      <w:start w:val="3"/>
-      <w:numFmt w:val="decimal"/>
-      <w:suff w:val="nothing"/>
-      <w:lvlText w:val="%1."/>
-      <w:lvlJc w:val="left"/>
-    </w:lvl>
-  </w:abstractNum>
   <w:num w:numId="1">
     <w:abstractNumId w:val="0"/>
-  </w:num>
-  <w:num w:numId="2">
-    <w:abstractNumId w:val="1"/>
   </w:num>
 </w:numbering>
 </file>

</xml_diff>